<commit_message>
添加 flanneld 0.9.0 部署章节
</commit_message>
<xml_diff>
--- a/kubernetes-1.8.x-pro/Kubernetes-1.8.x-生产环境部署参考手册.docx
+++ b/kubernetes-1.8.x-pro/Kubernetes-1.8.x-生产环境部署参考手册.docx
@@ -4140,7 +4140,7 @@
           </w:p>
           <w:p>
             <w:r>
-              <w:t>Description=etcd server</w:t>
+              <w:t>Description=Etcd Server</w:t>
             </w:r>
           </w:p>
           <w:p>
@@ -4171,22 +4171,32 @@
           </w:p>
           <w:p>
             <w:r>
+              <w:t>WorkingDirectory=/var/lib/etcd/</w:t>
+            </w:r>
+          </w:p>
+          <w:p>
+            <w:r>
+              <w:t>EnvironmentFile=-/etc/etcd/etcd.conf</w:t>
+            </w:r>
+          </w:p>
+          <w:p>
+            <w:r>
               <w:t>User=etcd</w:t>
             </w:r>
           </w:p>
           <w:p>
             <w:r>
-              <w:t>WorkingDirectory=/var/lib/etcd/</w:t>
-            </w:r>
-          </w:p>
-          <w:p>
-            <w:r>
-              <w:t>EnvironmentFile=-/etc/etcd/etcd.conf</w:t>
-            </w:r>
-          </w:p>
-          <w:p>
-            <w:r>
-              <w:t>ExecStart=/usr/bin/etcd \\</w:t>
+              <w:t># set GOMAXPROCS to number of processors</w:t>
+            </w:r>
+          </w:p>
+          <w:p>
+            <w:r>
+              <w:t>ExecStart=/bin/bash -c \\</w:t>
+            </w:r>
+          </w:p>
+          <w:p>
+            <w:r>
+              <w:t xml:space="preserve">  "GOMAXPROCS=$(nproc) /usr/bin/etcd \\</w:t>
             </w:r>
           </w:p>
           <w:p>
@@ -4225,7 +4235,7 @@
           </w:p>
           <w:p>
             <w:r>
-              <w:t xml:space="preserve">  --trusted-ca-file=/etc/etcd/ssl/ca.pem \\</w:t>
+              <w:t xml:space="preserve">  --trusted-ca-file=/etc/etcd/ssl/ca.pem \\\</w:t>
             </w:r>
           </w:p>
           <w:p>
@@ -4296,7 +4306,16 @@
           </w:p>
           <w:p>
             <w:r>
-              <w:t xml:space="preserve">  --initial-cluster etcd1=https://192.168.151.1:2380,etcd2=https://192.168.151.2:2380,etcd3=https://192.168.151.3:2380 \\</w:t>
+              <w:t xml:space="preserve">  --initial-cluster etcd1=https://</w:t>
+            </w:r>
+            <w:r>
+              <w:rPr>
+                <w:color w:val="FF0000"/>
+              </w:rPr>
+              <w:t>192.168.151.1</w:t>
+            </w:r>
+            <w:r>
+              <w:t>:2380 \\</w:t>
             </w:r>
           </w:p>
           <w:p>
@@ -4306,10 +4325,7 @@
           </w:p>
           <w:p>
             <w:r>
-              <w:t xml:space="preserve">  --data-dir=</w:t>
-            </w:r>
-            <w:r>
-              <w:t>/var/lib/etcd/</w:t>
+              <w:t xml:space="preserve">  --data-dir=/var/lib/etcd/</w:t>
             </w:r>
             <w:r>
               <w:rPr>
@@ -4318,7 +4334,7 @@
               <w:t>etcd1</w:t>
             </w:r>
             <w:r>
-              <w:t>.etcd</w:t>
+              <w:t>.etcd"</w:t>
             </w:r>
           </w:p>
           <w:p>
@@ -4328,7 +4344,28 @@
           </w:p>
           <w:p>
             <w:r>
+              <w:t>LimitNOFILE=65536</w:t>
+            </w:r>
+          </w:p>
+          <w:p>
+            <w:r>
               <w:t>RestartSec=5</w:t>
+            </w:r>
+          </w:p>
+          <w:p/>
+          <w:p>
+            <w:r>
+              <w:t>[Install]</w:t>
+            </w:r>
+          </w:p>
+          <w:p>
+            <w:pPr>
+              <w:rPr>
+                <w:rFonts w:hint="eastAsia"/>
+              </w:rPr>
+            </w:pPr>
+            <w:r>
+              <w:t>WantedBy=multi-user.target</w:t>
             </w:r>
           </w:p>
           <w:p>
@@ -4393,6 +4430,7 @@
         <w:rPr>
           <w:rFonts w:hint="eastAsia"/>
         </w:rPr>
+        <w:lastRenderedPageBreak/>
         <w:t>验证集群</w:t>
       </w:r>
     </w:p>
@@ -4420,7 +4458,7 @@
               <w:t xml:space="preserve">  --endpoints=https://</w:t>
             </w:r>
             <w:r>
-              <w:t>192.168.151.1</w:t>
+              <w:t>127.0.0.1</w:t>
             </w:r>
             <w:r>
               <w:t>:2379 \</w:t>
@@ -4433,7 +4471,6 @@
           </w:p>
           <w:p>
             <w:r>
-              <w:lastRenderedPageBreak/>
               <w:t xml:space="preserve">  --ca-file=/etc/etcd/ssl/ca.pem \</w:t>
             </w:r>
           </w:p>
@@ -4454,91 +4491,29 @@
     <w:p/>
     <w:p>
       <w:pPr>
-        <w:pStyle w:val="2"/>
-        <w:numPr>
-          <w:ilvl w:val="0"/>
-          <w:numId w:val="1"/>
-        </w:numPr>
-      </w:pPr>
-      <w:r>
-        <w:rPr>
-          <w:rFonts w:hint="eastAsia"/>
-        </w:rPr>
-        <w:t>Flannel</w:t>
-      </w:r>
-      <w:r>
-        <w:t xml:space="preserve"> </w:t>
-      </w:r>
-      <w:r>
-        <w:rPr>
-          <w:rFonts w:hint="eastAsia"/>
-        </w:rPr>
-        <w:t>集群部署</w:t>
-      </w:r>
-    </w:p>
-    <w:p>
-      <w:pPr>
-        <w:ind w:left="420"/>
-      </w:pPr>
-      <w:r>
-        <w:rPr>
-          <w:rFonts w:hint="eastAsia"/>
-        </w:rPr>
-        <w:t>前面部署好了</w:t>
-      </w:r>
-      <w:r>
-        <w:rPr>
-          <w:rFonts w:hint="eastAsia"/>
-        </w:rPr>
-        <w:t xml:space="preserve"> Docker </w:t>
-      </w:r>
-      <w:r>
-        <w:rPr>
-          <w:rFonts w:hint="eastAsia"/>
-        </w:rPr>
-        <w:t>和</w:t>
-      </w:r>
-      <w:r>
-        <w:rPr>
-          <w:rFonts w:hint="eastAsia"/>
-        </w:rPr>
-        <w:t xml:space="preserve"> etcd</w:t>
-      </w:r>
-      <w:r>
-        <w:t xml:space="preserve"> </w:t>
-      </w:r>
-      <w:r>
-        <w:rPr>
-          <w:rFonts w:hint="eastAsia"/>
-        </w:rPr>
-        <w:t>之后就可以接着部署</w:t>
-      </w:r>
-      <w:r>
-        <w:rPr>
-          <w:rFonts w:hint="eastAsia"/>
-        </w:rPr>
-        <w:t xml:space="preserve"> flannel</w:t>
-      </w:r>
-      <w:r>
-        <w:rPr>
-          <w:rFonts w:hint="eastAsia"/>
-        </w:rPr>
-        <w:t>。</w:t>
-      </w:r>
-    </w:p>
-    <w:p>
-      <w:pPr>
         <w:pStyle w:val="3"/>
         <w:numPr>
           <w:ilvl w:val="1"/>
-          <w:numId w:val="11"/>
+          <w:numId w:val="9"/>
         </w:numPr>
       </w:pPr>
       <w:r>
         <w:rPr>
           <w:rFonts w:hint="eastAsia"/>
         </w:rPr>
-        <w:t>部署</w:t>
+        <w:t>设置集群</w:t>
+      </w:r>
+      <w:r>
+        <w:rPr>
+          <w:rFonts w:hint="eastAsia"/>
+        </w:rPr>
+        <w:t xml:space="preserve"> flannel</w:t>
+      </w:r>
+      <w:r>
+        <w:rPr>
+          <w:rFonts w:hint="eastAsia"/>
+        </w:rPr>
+        <w:t>网段</w:t>
       </w:r>
     </w:p>
     <w:p>
@@ -4547,6 +4522,34 @@
           <w:rFonts w:hint="eastAsia"/>
         </w:rPr>
       </w:pPr>
+      <w:r>
+        <w:rPr>
+          <w:rFonts w:hint="eastAsia"/>
+          <w:color w:val="FF0000"/>
+        </w:rPr>
+        <w:t>注意</w:t>
+      </w:r>
+      <w:r>
+        <w:rPr>
+          <w:rFonts w:hint="eastAsia"/>
+        </w:rPr>
+        <w:t>：整个</w:t>
+      </w:r>
+      <w:r>
+        <w:rPr>
+          <w:rFonts w:hint="eastAsia"/>
+        </w:rPr>
+        <w:t xml:space="preserve"> Etcd</w:t>
+      </w:r>
+      <w:r>
+        <w:t xml:space="preserve"> </w:t>
+      </w:r>
+      <w:r>
+        <w:rPr>
+          <w:rFonts w:hint="eastAsia"/>
+        </w:rPr>
+        <w:t>集群只需要操作一次即可</w:t>
+      </w:r>
     </w:p>
     <w:tbl>
       <w:tblPr>
@@ -4564,6 +4567,194 @@
           </w:tcPr>
           <w:p>
             <w:r>
+              <w:t>etcdctl \</w:t>
+            </w:r>
+          </w:p>
+          <w:p>
+            <w:r>
+              <w:t xml:space="preserve">  --endpoints=https://127.0.0.1:2379 \</w:t>
+            </w:r>
+          </w:p>
+          <w:p>
+            <w:r>
+              <w:t xml:space="preserve">  --cert-file=/etc/etcd/ssl/etcd.pem \</w:t>
+            </w:r>
+          </w:p>
+          <w:p>
+            <w:r>
+              <w:t xml:space="preserve">  --ca-file=/etc/etcd/ssl/ca.pem \</w:t>
+            </w:r>
+          </w:p>
+          <w:p>
+            <w:r>
+              <w:t xml:space="preserve">  --key-file=/etc/etcd/ssl/etcd-key.pem \</w:t>
+            </w:r>
+          </w:p>
+          <w:p>
+            <w:r>
+              <w:t xml:space="preserve">   mkdir /flannel/network &amp;&amp; \</w:t>
+            </w:r>
+          </w:p>
+          <w:p>
+            <w:r>
+              <w:t>etcdctl \</w:t>
+            </w:r>
+          </w:p>
+          <w:p>
+            <w:r>
+              <w:t xml:space="preserve">  --endpoints=https://127.0.0.1:2379 \</w:t>
+            </w:r>
+          </w:p>
+          <w:p>
+            <w:r>
+              <w:t xml:space="preserve">  --cert-file=/etc/etcd/ssl/etcd.pem \</w:t>
+            </w:r>
+          </w:p>
+          <w:p>
+            <w:r>
+              <w:t xml:space="preserve">  --ca-file=/etc/etcd/ssl/ca.pem \</w:t>
+            </w:r>
+          </w:p>
+          <w:p>
+            <w:r>
+              <w:t xml:space="preserve">  --key-file=/etc/etcd/ssl/etcd-key.pem \</w:t>
+            </w:r>
+          </w:p>
+          <w:p>
+            <w:pPr>
+              <w:rPr>
+                <w:rFonts w:hint="eastAsia"/>
+              </w:rPr>
+            </w:pPr>
+            <w:r>
+              <w:t xml:space="preserve">  mk /flannel/network/config "{ \"Network\": \"</w:t>
+            </w:r>
+            <w:r>
+              <w:rPr>
+                <w:color w:val="FF0000"/>
+              </w:rPr>
+              <w:t>172.30.0.0</w:t>
+            </w:r>
+            <w:r>
+              <w:t>/16\", \"SubnetLen\": 24, \"Backend\": { \"Type\": \"vxlan\" } }"</w:t>
+            </w:r>
+          </w:p>
+        </w:tc>
+      </w:tr>
+    </w:tbl>
+    <w:p>
+      <w:pPr>
+        <w:rPr>
+          <w:rFonts w:hint="eastAsia"/>
+        </w:rPr>
+      </w:pPr>
+    </w:p>
+    <w:p>
+      <w:pPr>
+        <w:pStyle w:val="2"/>
+        <w:numPr>
+          <w:ilvl w:val="0"/>
+          <w:numId w:val="1"/>
+        </w:numPr>
+      </w:pPr>
+      <w:r>
+        <w:rPr>
+          <w:rFonts w:hint="eastAsia"/>
+        </w:rPr>
+        <w:t>Flannel</w:t>
+      </w:r>
+      <w:r>
+        <w:t xml:space="preserve"> </w:t>
+      </w:r>
+      <w:r>
+        <w:rPr>
+          <w:rFonts w:hint="eastAsia"/>
+        </w:rPr>
+        <w:t>部署</w:t>
+      </w:r>
+    </w:p>
+    <w:p>
+      <w:pPr>
+        <w:ind w:left="420"/>
+      </w:pPr>
+      <w:r>
+        <w:rPr>
+          <w:rFonts w:hint="eastAsia"/>
+        </w:rPr>
+        <w:t>前面部署好了</w:t>
+      </w:r>
+      <w:r>
+        <w:rPr>
+          <w:rFonts w:hint="eastAsia"/>
+        </w:rPr>
+        <w:t xml:space="preserve"> Docker </w:t>
+      </w:r>
+      <w:r>
+        <w:rPr>
+          <w:rFonts w:hint="eastAsia"/>
+        </w:rPr>
+        <w:t>和</w:t>
+      </w:r>
+      <w:r>
+        <w:rPr>
+          <w:rFonts w:hint="eastAsia"/>
+        </w:rPr>
+        <w:t xml:space="preserve"> etcd</w:t>
+      </w:r>
+      <w:r>
+        <w:t xml:space="preserve"> </w:t>
+      </w:r>
+      <w:r>
+        <w:rPr>
+          <w:rFonts w:hint="eastAsia"/>
+        </w:rPr>
+        <w:t>之后就可以接着部署</w:t>
+      </w:r>
+      <w:r>
+        <w:rPr>
+          <w:rFonts w:hint="eastAsia"/>
+        </w:rPr>
+        <w:t xml:space="preserve"> flannel</w:t>
+      </w:r>
+      <w:r>
+        <w:rPr>
+          <w:rFonts w:hint="eastAsia"/>
+        </w:rPr>
+        <w:t>。</w:t>
+      </w:r>
+    </w:p>
+    <w:p>
+      <w:pPr>
+        <w:pStyle w:val="3"/>
+        <w:numPr>
+          <w:ilvl w:val="1"/>
+          <w:numId w:val="11"/>
+        </w:numPr>
+      </w:pPr>
+      <w:r>
+        <w:rPr>
+          <w:rFonts w:hint="eastAsia"/>
+        </w:rPr>
+        <w:t>部署</w:t>
+      </w:r>
+    </w:p>
+    <w:p/>
+    <w:tbl>
+      <w:tblPr>
+        <w:tblStyle w:val="a3"/>
+        <w:tblW w:w="0" w:type="auto"/>
+        <w:tblLook w:val="04A0" w:firstRow="1" w:lastRow="0" w:firstColumn="1" w:lastColumn="0" w:noHBand="0" w:noVBand="1"/>
+      </w:tblPr>
+      <w:tblGrid>
+        <w:gridCol w:w="8296"/>
+      </w:tblGrid>
+      <w:tr>
+        <w:tc>
+          <w:tcPr>
+            <w:tcW w:w="8296" w:type="dxa"/>
+          </w:tcPr>
+          <w:p>
+            <w:r>
               <w:rPr>
                 <w:rFonts w:hint="eastAsia"/>
               </w:rPr>
@@ -4585,12 +4776,45 @@
           </w:p>
           <w:p>
             <w:r>
-              <w:t>/usr/bin/cp -r flanneld mk-docker-opts.sh /usr/bin/</w:t>
-            </w:r>
-          </w:p>
-          <w:p>
-            <w:bookmarkStart w:id="0" w:name="_GoBack"/>
-            <w:bookmarkEnd w:id="0"/>
+              <w:rPr>
+                <w:rFonts w:hint="eastAsia"/>
+              </w:rPr>
+              <w:t>mkdir</w:t>
+            </w:r>
+            <w:r>
+              <w:t xml:space="preserve"> –p </w:t>
+            </w:r>
+            <w:r>
+              <w:t>/usr/libexec/flannel/</w:t>
+            </w:r>
+          </w:p>
+          <w:p>
+            <w:pPr>
+              <w:rPr>
+                <w:rFonts w:hint="eastAsia"/>
+              </w:rPr>
+            </w:pPr>
+            <w:r>
+              <w:t xml:space="preserve">/usr/bin/cp -r flanneld </w:t>
+            </w:r>
+            <w:r>
+              <w:t>/usr/bin/</w:t>
+            </w:r>
+            <w:r>
+              <w:rPr>
+                <w:rFonts w:hint="eastAsia"/>
+              </w:rPr>
+              <w:t xml:space="preserve"> &amp;&amp; </w:t>
+            </w:r>
+            <w:r>
+              <w:t xml:space="preserve">/usr/bin/cp -r </w:t>
+            </w:r>
+            <w:r>
+              <w:t xml:space="preserve">mk-docker-opts.sh </w:t>
+            </w:r>
+            <w:r>
+              <w:t>/usr/libexec/flannel/</w:t>
+            </w:r>
           </w:p>
         </w:tc>
       </w:tr>
@@ -4608,11 +4832,649 @@
         <w:rPr>
           <w:rFonts w:hint="eastAsia"/>
         </w:rPr>
-        <w:t>验证</w:t>
+        <w:t>配置</w:t>
       </w:r>
     </w:p>
-    <w:p/>
-    <w:p/>
+    <w:p>
+      <w:pPr>
+        <w:rPr>
+          <w:rFonts w:hint="eastAsia"/>
+        </w:rPr>
+      </w:pPr>
+      <w:r>
+        <w:t>flannel</w:t>
+      </w:r>
+      <w:r>
+        <w:rPr>
+          <w:rFonts w:hint="eastAsia"/>
+        </w:rPr>
+        <w:t xml:space="preserve"> </w:t>
+      </w:r>
+      <w:r>
+        <w:rPr>
+          <w:rFonts w:hint="eastAsia"/>
+        </w:rPr>
+        <w:t>的相关配置</w:t>
+      </w:r>
+    </w:p>
+    <w:tbl>
+      <w:tblPr>
+        <w:tblStyle w:val="a3"/>
+        <w:tblW w:w="0" w:type="auto"/>
+        <w:tblLook w:val="04A0" w:firstRow="1" w:lastRow="0" w:firstColumn="1" w:lastColumn="0" w:noHBand="0" w:noVBand="1"/>
+      </w:tblPr>
+      <w:tblGrid>
+        <w:gridCol w:w="8296"/>
+      </w:tblGrid>
+      <w:tr>
+        <w:tc>
+          <w:tcPr>
+            <w:tcW w:w="8296" w:type="dxa"/>
+          </w:tcPr>
+          <w:p>
+            <w:r>
+              <w:t xml:space="preserve">## </w:t>
+            </w:r>
+            <w:r>
+              <w:rPr>
+                <w:rFonts w:hint="eastAsia"/>
+              </w:rPr>
+              <w:t>配置参数文件</w:t>
+            </w:r>
+          </w:p>
+          <w:p>
+            <w:r>
+              <w:rPr>
+                <w:rFonts w:hint="eastAsia"/>
+              </w:rPr>
+              <w:t xml:space="preserve">cat </w:t>
+            </w:r>
+            <w:r>
+              <w:t xml:space="preserve">&lt;&lt; EOF &gt; </w:t>
+            </w:r>
+            <w:r>
+              <w:t>/etc/sysconfig/</w:t>
+            </w:r>
+            <w:r>
+              <w:t>flannel</w:t>
+            </w:r>
+          </w:p>
+          <w:p>
+            <w:r>
+              <w:t xml:space="preserve"># Flanneld configuration options  </w:t>
+            </w:r>
+          </w:p>
+          <w:p/>
+          <w:p>
+            <w:r>
+              <w:t># etcd url location.  Point this to the server where etcd runs</w:t>
+            </w:r>
+          </w:p>
+          <w:p>
+            <w:r>
+              <w:t>FLANNEL_ETCD_ENDPOINTS="https://</w:t>
+            </w:r>
+            <w:r>
+              <w:rPr>
+                <w:color w:val="FF0000"/>
+              </w:rPr>
+              <w:t>192.168.151.1</w:t>
+            </w:r>
+            <w:r>
+              <w:t>:2379</w:t>
+            </w:r>
+            <w:r>
+              <w:t xml:space="preserve">, </w:t>
+            </w:r>
+            <w:r>
+              <w:t>https://</w:t>
+            </w:r>
+            <w:r>
+              <w:rPr>
+                <w:color w:val="FF0000"/>
+              </w:rPr>
+              <w:t>192.168.151.</w:t>
+            </w:r>
+            <w:r>
+              <w:rPr>
+                <w:color w:val="FF0000"/>
+              </w:rPr>
+              <w:t>2</w:t>
+            </w:r>
+            <w:r>
+              <w:t>:2379</w:t>
+            </w:r>
+            <w:r>
+              <w:t xml:space="preserve">, </w:t>
+            </w:r>
+            <w:r>
+              <w:t>https://</w:t>
+            </w:r>
+            <w:r>
+              <w:rPr>
+                <w:color w:val="FF0000"/>
+              </w:rPr>
+              <w:t>192.168.151.</w:t>
+            </w:r>
+            <w:r>
+              <w:rPr>
+                <w:color w:val="FF0000"/>
+              </w:rPr>
+              <w:t>3</w:t>
+            </w:r>
+            <w:r>
+              <w:t>:2379</w:t>
+            </w:r>
+            <w:r>
+              <w:t>"</w:t>
+            </w:r>
+          </w:p>
+          <w:p/>
+          <w:p>
+            <w:r>
+              <w:t># etcd config key.  This is the configuration key that flannel queries</w:t>
+            </w:r>
+          </w:p>
+          <w:p>
+            <w:r>
+              <w:t># For address range assignment</w:t>
+            </w:r>
+          </w:p>
+          <w:p>
+            <w:r>
+              <w:t>FLANNEL_ETCD_PREFIX="/flannel/network"</w:t>
+            </w:r>
+          </w:p>
+          <w:p/>
+          <w:p>
+            <w:r>
+              <w:t># Any additional options that you want to pass</w:t>
+            </w:r>
+          </w:p>
+          <w:p>
+            <w:r>
+              <w:t>#FLANNEL_OPTIONS=""</w:t>
+            </w:r>
+          </w:p>
+          <w:p>
+            <w:r>
+              <w:t xml:space="preserve"> </w:t>
+            </w:r>
+          </w:p>
+          <w:p/>
+          <w:p>
+            <w:r>
+              <w:t>#FLANNEL_ETCD_KEYFILE=/etc/etcd/ssl/etcd-key.pem</w:t>
+            </w:r>
+          </w:p>
+          <w:p>
+            <w:r>
+              <w:t>#FLANNEL_ETCD_CERTFILE=/etc/etcd/ssl/etcd.pem</w:t>
+            </w:r>
+          </w:p>
+          <w:p>
+            <w:r>
+              <w:t>#FLANNEL_ETCD_CAFILE=/etc/etcd/ssl/ca.pem</w:t>
+            </w:r>
+          </w:p>
+          <w:p>
+            <w:r>
+              <w:rPr>
+                <w:rFonts w:hint="eastAsia"/>
+              </w:rPr>
+              <w:t>EOF</w:t>
+            </w:r>
+          </w:p>
+          <w:p/>
+          <w:p>
+            <w:pPr>
+              <w:rPr>
+                <w:rFonts w:hint="eastAsia"/>
+              </w:rPr>
+            </w:pPr>
+            <w:r>
+              <w:rPr>
+                <w:rFonts w:hint="eastAsia"/>
+              </w:rPr>
+              <w:t xml:space="preserve"># </w:t>
+            </w:r>
+            <w:r>
+              <w:rPr>
+                <w:rFonts w:hint="eastAsia"/>
+              </w:rPr>
+              <w:t>配置</w:t>
+            </w:r>
+            <w:r>
+              <w:rPr>
+                <w:rFonts w:hint="eastAsia"/>
+              </w:rPr>
+              <w:t xml:space="preserve"> flanneld </w:t>
+            </w:r>
+            <w:r>
+              <w:rPr>
+                <w:rFonts w:hint="eastAsia"/>
+              </w:rPr>
+              <w:t>的</w:t>
+            </w:r>
+            <w:r>
+              <w:rPr>
+                <w:rFonts w:hint="eastAsia"/>
+              </w:rPr>
+              <w:t xml:space="preserve"> service</w:t>
+            </w:r>
+          </w:p>
+          <w:p>
+            <w:r>
+              <w:t>cat &lt;&lt; EOF &gt; /usr/lib/systemd/system/flanneld.service</w:t>
+            </w:r>
+          </w:p>
+          <w:p>
+            <w:r>
+              <w:t>[Unit]</w:t>
+            </w:r>
+          </w:p>
+          <w:p>
+            <w:r>
+              <w:t>Description=Flanneld overlay address etcd agent</w:t>
+            </w:r>
+          </w:p>
+          <w:p>
+            <w:r>
+              <w:t>After=network.target</w:t>
+            </w:r>
+          </w:p>
+          <w:p>
+            <w:r>
+              <w:t>After=network-online.target</w:t>
+            </w:r>
+          </w:p>
+          <w:p>
+            <w:r>
+              <w:t>Wants=network-online.target</w:t>
+            </w:r>
+          </w:p>
+          <w:p>
+            <w:r>
+              <w:t>After=etcd.service</w:t>
+            </w:r>
+          </w:p>
+          <w:p>
+            <w:r>
+              <w:t>Before=docker.service</w:t>
+            </w:r>
+          </w:p>
+          <w:p/>
+          <w:p>
+            <w:r>
+              <w:t>[Service]</w:t>
+            </w:r>
+          </w:p>
+          <w:p>
+            <w:r>
+              <w:t>Type=notify</w:t>
+            </w:r>
+          </w:p>
+          <w:p>
+            <w:r>
+              <w:t>EnvironmentFile=/etc/sysconfig/flanneld</w:t>
+            </w:r>
+          </w:p>
+          <w:p>
+            <w:r>
+              <w:t>EnvironmentFile=-/etc/sysconfig/docker-network</w:t>
+            </w:r>
+          </w:p>
+          <w:p>
+            <w:r>
+              <w:t>ExecStart=/usr/bin/flanneld-start</w:t>
+            </w:r>
+          </w:p>
+          <w:p>
+            <w:r>
+              <w:t>ExecStartPost=/usr/libexec/flannel/mk-docker-opts.sh -k DOCKER_NETWORK_OPTIONS -d /run/flannel/docker</w:t>
+            </w:r>
+          </w:p>
+          <w:p>
+            <w:r>
+              <w:t>Restart=on-failure</w:t>
+            </w:r>
+          </w:p>
+          <w:p/>
+          <w:p>
+            <w:r>
+              <w:t>[Install]</w:t>
+            </w:r>
+          </w:p>
+          <w:p>
+            <w:r>
+              <w:t>WantedBy=multi-user.target</w:t>
+            </w:r>
+          </w:p>
+          <w:p>
+            <w:r>
+              <w:t>RequiredBy=docker.service</w:t>
+            </w:r>
+          </w:p>
+          <w:p>
+            <w:pPr>
+              <w:rPr>
+                <w:rFonts w:hint="eastAsia"/>
+              </w:rPr>
+            </w:pPr>
+            <w:r>
+              <w:t>EOF</w:t>
+            </w:r>
+          </w:p>
+        </w:tc>
+      </w:tr>
+    </w:tbl>
+    <w:p>
+      <w:pPr>
+        <w:rPr>
+          <w:rFonts w:hint="eastAsia"/>
+        </w:rPr>
+      </w:pPr>
+    </w:p>
+    <w:p>
+      <w:r>
+        <w:rPr>
+          <w:rFonts w:hint="eastAsia"/>
+        </w:rPr>
+        <w:t>docker</w:t>
+      </w:r>
+      <w:r>
+        <w:t xml:space="preserve"> </w:t>
+      </w:r>
+      <w:r>
+        <w:rPr>
+          <w:rFonts w:hint="eastAsia"/>
+        </w:rPr>
+        <w:t>的相关配置</w:t>
+      </w:r>
+    </w:p>
+    <w:tbl>
+      <w:tblPr>
+        <w:tblStyle w:val="a3"/>
+        <w:tblW w:w="0" w:type="auto"/>
+        <w:tblLook w:val="04A0" w:firstRow="1" w:lastRow="0" w:firstColumn="1" w:lastColumn="0" w:noHBand="0" w:noVBand="1"/>
+      </w:tblPr>
+      <w:tblGrid>
+        <w:gridCol w:w="8296"/>
+      </w:tblGrid>
+      <w:tr>
+        <w:tc>
+          <w:tcPr>
+            <w:tcW w:w="8296" w:type="dxa"/>
+          </w:tcPr>
+          <w:p>
+            <w:r>
+              <w:rPr>
+                <w:rFonts w:hint="eastAsia"/>
+              </w:rPr>
+              <w:t>mkdir</w:t>
+            </w:r>
+            <w:r>
+              <w:t xml:space="preserve"> –</w:t>
+            </w:r>
+            <w:r>
+              <w:rPr>
+                <w:rFonts w:hint="eastAsia"/>
+              </w:rPr>
+              <w:t>p</w:t>
+            </w:r>
+            <w:r>
+              <w:t xml:space="preserve"> </w:t>
+            </w:r>
+            <w:r>
+              <w:t>/usr/lib/systemd/system/docker.service.d</w:t>
+            </w:r>
+          </w:p>
+          <w:p/>
+          <w:p>
+            <w:r>
+              <w:t xml:space="preserve"># </w:t>
+            </w:r>
+            <w:r>
+              <w:rPr>
+                <w:rFonts w:hint="eastAsia"/>
+              </w:rPr>
+              <w:t>配置</w:t>
+            </w:r>
+            <w:r>
+              <w:rPr>
+                <w:rFonts w:hint="eastAsia"/>
+              </w:rPr>
+              <w:t xml:space="preserve"> </w:t>
+            </w:r>
+            <w:r>
+              <w:t>flannel.conf</w:t>
+            </w:r>
+            <w:r>
+              <w:t xml:space="preserve"> </w:t>
+            </w:r>
+            <w:r>
+              <w:rPr>
+                <w:rFonts w:hint="eastAsia"/>
+              </w:rPr>
+              <w:t>文件</w:t>
+            </w:r>
+          </w:p>
+          <w:p>
+            <w:r>
+              <w:rPr>
+                <w:rFonts w:hint="eastAsia"/>
+              </w:rPr>
+              <w:t>cat</w:t>
+            </w:r>
+            <w:r>
+              <w:t xml:space="preserve"> &lt;&lt; EOF &gt; </w:t>
+            </w:r>
+            <w:r>
+              <w:t>/usr/lib/systemd/system/docker.service.d/flannel.conf</w:t>
+            </w:r>
+          </w:p>
+          <w:p>
+            <w:r>
+              <w:t>[Service]</w:t>
+            </w:r>
+          </w:p>
+          <w:p>
+            <w:r>
+              <w:t>EnvironmentFile=-/run/flannel/docker</w:t>
+            </w:r>
+          </w:p>
+          <w:p>
+            <w:r>
+              <w:t>EOF</w:t>
+            </w:r>
+          </w:p>
+          <w:p/>
+          <w:p>
+            <w:r>
+              <w:rPr>
+                <w:rFonts w:hint="eastAsia"/>
+              </w:rPr>
+              <w:t>#</w:t>
+            </w:r>
+            <w:r>
+              <w:t xml:space="preserve"> </w:t>
+            </w:r>
+            <w:r>
+              <w:rPr>
+                <w:rFonts w:hint="eastAsia"/>
+              </w:rPr>
+              <w:t>编辑</w:t>
+            </w:r>
+            <w:r>
+              <w:t xml:space="preserve"> /usr/lib/systemd/system/docker.service</w:t>
+            </w:r>
+          </w:p>
+          <w:p>
+            <w:r>
+              <w:t>vi /usr/lib/systemd/system/docker.service</w:t>
+            </w:r>
+          </w:p>
+          <w:p>
+            <w:r>
+              <w:t>ExecStart=/usr/bin/dockerd</w:t>
+            </w:r>
+          </w:p>
+          <w:p>
+            <w:r>
+              <w:t xml:space="preserve"># </w:t>
+            </w:r>
+            <w:r>
+              <w:rPr>
+                <w:rFonts w:hint="eastAsia"/>
+              </w:rPr>
+              <w:t>后面追加</w:t>
+            </w:r>
+            <w:r>
+              <w:t>$DOCKER_NETWORK_OPTIONS</w:t>
+            </w:r>
+            <w:r>
+              <w:t xml:space="preserve"> </w:t>
+            </w:r>
+            <w:r>
+              <w:rPr>
+                <w:rFonts w:hint="eastAsia"/>
+              </w:rPr>
+              <w:t>修改成如下：</w:t>
+            </w:r>
+          </w:p>
+          <w:p>
+            <w:pPr>
+              <w:rPr>
+                <w:rFonts w:hint="eastAsia"/>
+              </w:rPr>
+            </w:pPr>
+            <w:r>
+              <w:t>ExecStart=/usr/bin/dockerd $DOCKER_NETWORK_OPTIONS</w:t>
+            </w:r>
+          </w:p>
+        </w:tc>
+      </w:tr>
+    </w:tbl>
+    <w:p>
+      <w:pPr>
+        <w:rPr>
+          <w:rFonts w:hint="eastAsia"/>
+        </w:rPr>
+      </w:pPr>
+    </w:p>
+    <w:p>
+      <w:r>
+        <w:rPr>
+          <w:rFonts w:hint="eastAsia"/>
+        </w:rPr>
+        <w:t>设置</w:t>
+      </w:r>
+      <w:r>
+        <w:rPr>
+          <w:rFonts w:hint="eastAsia"/>
+        </w:rPr>
+        <w:t xml:space="preserve"> </w:t>
+      </w:r>
+      <w:r>
+        <w:t xml:space="preserve">flannel </w:t>
+      </w:r>
+      <w:r>
+        <w:rPr>
+          <w:rFonts w:hint="eastAsia"/>
+        </w:rPr>
+        <w:t>开机启动</w:t>
+      </w:r>
+    </w:p>
+    <w:tbl>
+      <w:tblPr>
+        <w:tblStyle w:val="a3"/>
+        <w:tblW w:w="0" w:type="auto"/>
+        <w:tblLook w:val="04A0" w:firstRow="1" w:lastRow="0" w:firstColumn="1" w:lastColumn="0" w:noHBand="0" w:noVBand="1"/>
+      </w:tblPr>
+      <w:tblGrid>
+        <w:gridCol w:w="8296"/>
+      </w:tblGrid>
+      <w:tr>
+        <w:tc>
+          <w:tcPr>
+            <w:tcW w:w="8296" w:type="dxa"/>
+          </w:tcPr>
+          <w:p>
+            <w:pPr>
+              <w:rPr>
+                <w:rFonts w:hint="eastAsia"/>
+              </w:rPr>
+            </w:pPr>
+            <w:r>
+              <w:t>systemctl enable flanneld &amp;&amp; systemctl restart flanneld &amp;&amp; systemctl status flanneld</w:t>
+            </w:r>
+          </w:p>
+        </w:tc>
+      </w:tr>
+    </w:tbl>
+    <w:p>
+      <w:pPr>
+        <w:rPr>
+          <w:rFonts w:hint="eastAsia"/>
+        </w:rPr>
+      </w:pPr>
+    </w:p>
+    <w:p>
+      <w:r>
+        <w:rPr>
+          <w:rFonts w:hint="eastAsia"/>
+        </w:rPr>
+        <w:t>再重启</w:t>
+      </w:r>
+      <w:r>
+        <w:rPr>
+          <w:rFonts w:hint="eastAsia"/>
+        </w:rPr>
+        <w:t xml:space="preserve"> docker</w:t>
+      </w:r>
+    </w:p>
+    <w:tbl>
+      <w:tblPr>
+        <w:tblStyle w:val="a3"/>
+        <w:tblW w:w="0" w:type="auto"/>
+        <w:tblLook w:val="04A0" w:firstRow="1" w:lastRow="0" w:firstColumn="1" w:lastColumn="0" w:noHBand="0" w:noVBand="1"/>
+      </w:tblPr>
+      <w:tblGrid>
+        <w:gridCol w:w="8296"/>
+      </w:tblGrid>
+      <w:tr>
+        <w:tc>
+          <w:tcPr>
+            <w:tcW w:w="8296" w:type="dxa"/>
+          </w:tcPr>
+          <w:p>
+            <w:r>
+              <w:t xml:space="preserve">systemctl restart </w:t>
+            </w:r>
+            <w:r>
+              <w:rPr>
+                <w:rFonts w:hint="eastAsia"/>
+              </w:rPr>
+              <w:t>docker</w:t>
+            </w:r>
+            <w:r>
+              <w:t xml:space="preserve"> </w:t>
+            </w:r>
+            <w:r>
+              <w:t xml:space="preserve">&amp;&amp; systemctl status </w:t>
+            </w:r>
+            <w:r>
+              <w:rPr>
+                <w:rFonts w:hint="eastAsia"/>
+              </w:rPr>
+              <w:t>docker</w:t>
+            </w:r>
+            <w:bookmarkStart w:id="0" w:name="_GoBack"/>
+            <w:bookmarkEnd w:id="0"/>
+          </w:p>
+        </w:tc>
+      </w:tr>
+    </w:tbl>
     <w:p/>
     <w:p/>
     <w:p/>

</xml_diff>